<commit_message>
Note code about MDX version 1.1
</commit_message>
<xml_diff>
--- a/NoteMDX.docx
+++ b/NoteMDX.docx
@@ -4,18 +4,12 @@
   <w:body>
     <w:p>
       <w:r>
-        <w:t>SELECT {[Các measure được định nghĩa trong measure, trong các measure luôn luôn on columns</w:t>
-      </w:r>
-      <w:r>
-        <w:t>,</w:t>
-      </w:r>
-    </w:p>
-    <w:p>
-      <w:r>
-        <w:t>Truy cập đến thành phần của measure thì Measure.Tên thành phần</w:t>
-      </w:r>
-      <w:r>
-        <w:t>]} ON COLUMNS</w:t>
+        <w:t>SELECT {[Các measure được định nghĩa trong measure, trong các measure luôn luôn on columns,</w:t>
+      </w:r>
+    </w:p>
+    <w:p>
+      <w:r>
+        <w:t>Truy cập đến thành phần của measure thì Measure.Tên thành phần]} ON COLUMNS</w:t>
       </w:r>
     </w:p>
     <w:p>
@@ -30,13 +24,8 @@
     </w:p>
     <w:p>
       <w:r>
-        <w:t>WHERE ([Điều kiện cắt lát])</w:t>
-      </w:r>
-      <w:r>
-        <w:t>;</w:t>
-      </w:r>
-      <w:bookmarkStart w:id="0" w:name="_GoBack"/>
-      <w:bookmarkEnd w:id="0"/>
+        <w:t>WHERE ([Điều kiện cắt lát]);</w:t>
+      </w:r>
     </w:p>
     <w:p/>
     <w:p>
@@ -92,25 +81,492 @@
       </w:r>
     </w:p>
     <w:p>
-      <w:r>
-        <w:t>SELECT NON EMPTY { [Measures].[Maximum SCORE] } ON COLUMNS,</w:t>
-      </w:r>
-    </w:p>
-    <w:p>
-      <w:r>
-        <w:t>NON EMPTY { ([District].[DISTRICT NAME].[DISTRICT NAME].ALLMEMBERS ) } ON ROWS</w:t>
-      </w:r>
-    </w:p>
-    <w:p>
-      <w:r>
-        <w:t>FROM [Cau_2]</w:t>
-      </w:r>
-    </w:p>
-    <w:p>
-      <w:r>
-        <w:t>WHERE ( [School Year].[START YEAR].&amp;[2010], [SCHOOL TYPE].[SCHOOL TYPE NAME].&amp;[BC Public School] )</w:t>
-      </w:r>
-    </w:p>
+      <w:pPr>
+        <w:autoSpaceDE w:val="0"/>
+        <w:autoSpaceDN w:val="0"/>
+        <w:adjustRightInd w:val="0"/>
+        <w:spacing w:after="0" w:line="240" w:lineRule="auto"/>
+        <w:rPr>
+          <w:rFonts w:ascii="Consolas" w:hAnsi="Consolas" w:cs="Consolas"/>
+          <w:sz w:val="19"/>
+          <w:szCs w:val="19"/>
+        </w:rPr>
+      </w:pPr>
+      <w:r>
+        <w:rPr>
+          <w:rFonts w:ascii="Consolas" w:hAnsi="Consolas" w:cs="Consolas"/>
+          <w:color w:val="0000FF"/>
+          <w:sz w:val="19"/>
+          <w:szCs w:val="19"/>
+        </w:rPr>
+        <w:t>SELECT</w:t>
+      </w:r>
+      <w:r>
+        <w:rPr>
+          <w:rFonts w:ascii="Consolas" w:hAnsi="Consolas" w:cs="Consolas"/>
+          <w:sz w:val="19"/>
+          <w:szCs w:val="19"/>
+        </w:rPr>
+        <w:t xml:space="preserve"> </w:t>
+      </w:r>
+      <w:r>
+        <w:rPr>
+          <w:rFonts w:ascii="Consolas" w:hAnsi="Consolas" w:cs="Consolas"/>
+          <w:color w:val="0000FF"/>
+          <w:sz w:val="19"/>
+          <w:szCs w:val="19"/>
+        </w:rPr>
+        <w:t>NON</w:t>
+      </w:r>
+      <w:r>
+        <w:rPr>
+          <w:rFonts w:ascii="Consolas" w:hAnsi="Consolas" w:cs="Consolas"/>
+          <w:sz w:val="19"/>
+          <w:szCs w:val="19"/>
+        </w:rPr>
+        <w:t xml:space="preserve"> </w:t>
+      </w:r>
+      <w:r>
+        <w:rPr>
+          <w:rFonts w:ascii="Consolas" w:hAnsi="Consolas" w:cs="Consolas"/>
+          <w:color w:val="0000FF"/>
+          <w:sz w:val="19"/>
+          <w:szCs w:val="19"/>
+        </w:rPr>
+        <w:t>EMPTY</w:t>
+      </w:r>
+      <w:r>
+        <w:rPr>
+          <w:rFonts w:ascii="Consolas" w:hAnsi="Consolas" w:cs="Consolas"/>
+          <w:sz w:val="19"/>
+          <w:szCs w:val="19"/>
+        </w:rPr>
+        <w:t xml:space="preserve"> { [Measures].[Maximum SCORE] } </w:t>
+      </w:r>
+      <w:r>
+        <w:rPr>
+          <w:rFonts w:ascii="Consolas" w:hAnsi="Consolas" w:cs="Consolas"/>
+          <w:color w:val="0000FF"/>
+          <w:sz w:val="19"/>
+          <w:szCs w:val="19"/>
+        </w:rPr>
+        <w:t>ON</w:t>
+      </w:r>
+      <w:r>
+        <w:rPr>
+          <w:rFonts w:ascii="Consolas" w:hAnsi="Consolas" w:cs="Consolas"/>
+          <w:sz w:val="19"/>
+          <w:szCs w:val="19"/>
+        </w:rPr>
+        <w:t xml:space="preserve"> </w:t>
+      </w:r>
+      <w:r>
+        <w:rPr>
+          <w:rFonts w:ascii="Consolas" w:hAnsi="Consolas" w:cs="Consolas"/>
+          <w:color w:val="0000FF"/>
+          <w:sz w:val="19"/>
+          <w:szCs w:val="19"/>
+        </w:rPr>
+        <w:t>COLUMNS</w:t>
+      </w:r>
+      <w:r>
+        <w:rPr>
+          <w:rFonts w:ascii="Consolas" w:hAnsi="Consolas" w:cs="Consolas"/>
+          <w:sz w:val="19"/>
+          <w:szCs w:val="19"/>
+        </w:rPr>
+        <w:t>,</w:t>
+      </w:r>
+    </w:p>
+    <w:p>
+      <w:pPr>
+        <w:autoSpaceDE w:val="0"/>
+        <w:autoSpaceDN w:val="0"/>
+        <w:adjustRightInd w:val="0"/>
+        <w:spacing w:after="0" w:line="240" w:lineRule="auto"/>
+        <w:rPr>
+          <w:rFonts w:ascii="Consolas" w:hAnsi="Consolas" w:cs="Consolas"/>
+          <w:sz w:val="19"/>
+          <w:szCs w:val="19"/>
+        </w:rPr>
+      </w:pPr>
+      <w:r>
+        <w:rPr>
+          <w:rFonts w:ascii="Consolas" w:hAnsi="Consolas" w:cs="Consolas"/>
+          <w:color w:val="0000FF"/>
+          <w:sz w:val="19"/>
+          <w:szCs w:val="19"/>
+        </w:rPr>
+        <w:t>NON</w:t>
+      </w:r>
+      <w:r>
+        <w:rPr>
+          <w:rFonts w:ascii="Consolas" w:hAnsi="Consolas" w:cs="Consolas"/>
+          <w:sz w:val="19"/>
+          <w:szCs w:val="19"/>
+        </w:rPr>
+        <w:t xml:space="preserve"> </w:t>
+      </w:r>
+      <w:r>
+        <w:rPr>
+          <w:rFonts w:ascii="Consolas" w:hAnsi="Consolas" w:cs="Consolas"/>
+          <w:color w:val="0000FF"/>
+          <w:sz w:val="19"/>
+          <w:szCs w:val="19"/>
+        </w:rPr>
+        <w:t>EMPTY</w:t>
+      </w:r>
+      <w:r>
+        <w:rPr>
+          <w:rFonts w:ascii="Consolas" w:hAnsi="Consolas" w:cs="Consolas"/>
+          <w:sz w:val="19"/>
+          <w:szCs w:val="19"/>
+        </w:rPr>
+        <w:t xml:space="preserve"> { ([District].[DISTRICT NAME].[DISTRICT NAME].</w:t>
+      </w:r>
+      <w:r>
+        <w:rPr>
+          <w:rFonts w:ascii="Consolas" w:hAnsi="Consolas" w:cs="Consolas"/>
+          <w:color w:val="800000"/>
+          <w:sz w:val="19"/>
+          <w:szCs w:val="19"/>
+        </w:rPr>
+        <w:t>ALLMEMBERS</w:t>
+      </w:r>
+      <w:r>
+        <w:rPr>
+          <w:rFonts w:ascii="Consolas" w:hAnsi="Consolas" w:cs="Consolas"/>
+          <w:sz w:val="19"/>
+          <w:szCs w:val="19"/>
+        </w:rPr>
+        <w:t xml:space="preserve"> ) } </w:t>
+      </w:r>
+      <w:r>
+        <w:rPr>
+          <w:rFonts w:ascii="Consolas" w:hAnsi="Consolas" w:cs="Consolas"/>
+          <w:color w:val="0000FF"/>
+          <w:sz w:val="19"/>
+          <w:szCs w:val="19"/>
+        </w:rPr>
+        <w:t>ON</w:t>
+      </w:r>
+      <w:r>
+        <w:rPr>
+          <w:rFonts w:ascii="Consolas" w:hAnsi="Consolas" w:cs="Consolas"/>
+          <w:sz w:val="19"/>
+          <w:szCs w:val="19"/>
+        </w:rPr>
+        <w:t xml:space="preserve"> </w:t>
+      </w:r>
+      <w:r>
+        <w:rPr>
+          <w:rFonts w:ascii="Consolas" w:hAnsi="Consolas" w:cs="Consolas"/>
+          <w:color w:val="0000FF"/>
+          <w:sz w:val="19"/>
+          <w:szCs w:val="19"/>
+        </w:rPr>
+        <w:t>ROWS</w:t>
+      </w:r>
+    </w:p>
+    <w:p>
+      <w:pPr>
+        <w:autoSpaceDE w:val="0"/>
+        <w:autoSpaceDN w:val="0"/>
+        <w:adjustRightInd w:val="0"/>
+        <w:spacing w:after="0" w:line="240" w:lineRule="auto"/>
+        <w:rPr>
+          <w:rFonts w:ascii="Consolas" w:hAnsi="Consolas" w:cs="Consolas"/>
+          <w:sz w:val="19"/>
+          <w:szCs w:val="19"/>
+        </w:rPr>
+      </w:pPr>
+      <w:r>
+        <w:rPr>
+          <w:rFonts w:ascii="Consolas" w:hAnsi="Consolas" w:cs="Consolas"/>
+          <w:color w:val="0000FF"/>
+          <w:sz w:val="19"/>
+          <w:szCs w:val="19"/>
+        </w:rPr>
+        <w:t>FROM</w:t>
+      </w:r>
+      <w:r>
+        <w:rPr>
+          <w:rFonts w:ascii="Consolas" w:hAnsi="Consolas" w:cs="Consolas"/>
+          <w:sz w:val="19"/>
+          <w:szCs w:val="19"/>
+        </w:rPr>
+        <w:t xml:space="preserve"> [Cau_2]</w:t>
+      </w:r>
+    </w:p>
+    <w:p>
+      <w:pPr>
+        <w:autoSpaceDE w:val="0"/>
+        <w:autoSpaceDN w:val="0"/>
+        <w:adjustRightInd w:val="0"/>
+        <w:spacing w:after="0" w:line="240" w:lineRule="auto"/>
+        <w:rPr>
+          <w:rFonts w:ascii="Consolas" w:hAnsi="Consolas" w:cs="Consolas"/>
+          <w:sz w:val="19"/>
+          <w:szCs w:val="19"/>
+        </w:rPr>
+      </w:pPr>
+      <w:r>
+        <w:rPr>
+          <w:rFonts w:ascii="Consolas" w:hAnsi="Consolas" w:cs="Consolas"/>
+          <w:color w:val="0000FF"/>
+          <w:sz w:val="19"/>
+          <w:szCs w:val="19"/>
+        </w:rPr>
+        <w:t>WHERE</w:t>
+      </w:r>
+      <w:r>
+        <w:rPr>
+          <w:rFonts w:ascii="Consolas" w:hAnsi="Consolas" w:cs="Consolas"/>
+          <w:sz w:val="19"/>
+          <w:szCs w:val="19"/>
+        </w:rPr>
+        <w:t xml:space="preserve"> ( [School Year].[START YEAR].&amp;[2010], [SCHOOL TYPE].[SCHOOL TYPE NAME].&amp;[BC Public School] );</w:t>
+      </w:r>
+    </w:p>
+    <w:p/>
+    <w:p/>
+    <w:p/>
+    <w:p/>
+    <w:p>
+      <w:bookmarkStart w:id="0" w:name="_GoBack"/>
+      <w:bookmarkEnd w:id="0"/>
+    </w:p>
+    <w:p>
+      <w:r>
+        <w:lastRenderedPageBreak/>
+        <w:t xml:space="preserve">Chú ý khác </w:t>
+      </w:r>
+    </w:p>
+    <w:p>
+      <w:r>
+        <w:t>Đối với ON ROWS thì các thuộc tính phải thêm .ALLMEMBERS và có thêm phép nhân</w:t>
+      </w:r>
+    </w:p>
+    <w:p>
+      <w:pPr>
+        <w:autoSpaceDE w:val="0"/>
+        <w:autoSpaceDN w:val="0"/>
+        <w:adjustRightInd w:val="0"/>
+        <w:spacing w:after="0" w:line="240" w:lineRule="auto"/>
+        <w:rPr>
+          <w:rFonts w:ascii="Consolas" w:hAnsi="Consolas" w:cs="Consolas"/>
+          <w:sz w:val="19"/>
+          <w:szCs w:val="19"/>
+        </w:rPr>
+      </w:pPr>
+      <w:r>
+        <w:rPr>
+          <w:rFonts w:ascii="Consolas" w:hAnsi="Consolas" w:cs="Consolas"/>
+          <w:color w:val="0000FF"/>
+          <w:sz w:val="19"/>
+          <w:szCs w:val="19"/>
+        </w:rPr>
+        <w:t>SELECT</w:t>
+      </w:r>
+      <w:r>
+        <w:rPr>
+          <w:rFonts w:ascii="Consolas" w:hAnsi="Consolas" w:cs="Consolas"/>
+          <w:sz w:val="19"/>
+          <w:szCs w:val="19"/>
+        </w:rPr>
+        <w:t xml:space="preserve"> </w:t>
+      </w:r>
+      <w:r>
+        <w:rPr>
+          <w:rFonts w:ascii="Consolas" w:hAnsi="Consolas" w:cs="Consolas"/>
+          <w:color w:val="800000"/>
+          <w:sz w:val="19"/>
+          <w:szCs w:val="19"/>
+        </w:rPr>
+        <w:t>NONEMPTY</w:t>
+      </w:r>
+      <w:r>
+        <w:rPr>
+          <w:rFonts w:ascii="Consolas" w:hAnsi="Consolas" w:cs="Consolas"/>
+          <w:sz w:val="19"/>
+          <w:szCs w:val="19"/>
+        </w:rPr>
+        <w:t xml:space="preserve">({[Measures].[NUMBER EXPECTED WRITERS],[Measures].[NUMBER WRITERS]}) </w:t>
+      </w:r>
+      <w:r>
+        <w:rPr>
+          <w:rFonts w:ascii="Consolas" w:hAnsi="Consolas" w:cs="Consolas"/>
+          <w:color w:val="0000FF"/>
+          <w:sz w:val="19"/>
+          <w:szCs w:val="19"/>
+        </w:rPr>
+        <w:t>ON</w:t>
+      </w:r>
+      <w:r>
+        <w:rPr>
+          <w:rFonts w:ascii="Consolas" w:hAnsi="Consolas" w:cs="Consolas"/>
+          <w:sz w:val="19"/>
+          <w:szCs w:val="19"/>
+        </w:rPr>
+        <w:t xml:space="preserve"> </w:t>
+      </w:r>
+      <w:r>
+        <w:rPr>
+          <w:rFonts w:ascii="Consolas" w:hAnsi="Consolas" w:cs="Consolas"/>
+          <w:color w:val="0000FF"/>
+          <w:sz w:val="19"/>
+          <w:szCs w:val="19"/>
+        </w:rPr>
+        <w:t>COLUMNS</w:t>
+      </w:r>
+      <w:r>
+        <w:rPr>
+          <w:rFonts w:ascii="Consolas" w:hAnsi="Consolas" w:cs="Consolas"/>
+          <w:sz w:val="19"/>
+          <w:szCs w:val="19"/>
+        </w:rPr>
+        <w:t>,</w:t>
+      </w:r>
+    </w:p>
+    <w:p>
+      <w:pPr>
+        <w:autoSpaceDE w:val="0"/>
+        <w:autoSpaceDN w:val="0"/>
+        <w:adjustRightInd w:val="0"/>
+        <w:spacing w:after="0" w:line="240" w:lineRule="auto"/>
+        <w:rPr>
+          <w:rFonts w:ascii="Consolas" w:hAnsi="Consolas" w:cs="Consolas"/>
+          <w:sz w:val="19"/>
+          <w:szCs w:val="19"/>
+        </w:rPr>
+      </w:pPr>
+      <w:r>
+        <w:rPr>
+          <w:rFonts w:ascii="Consolas" w:hAnsi="Consolas" w:cs="Consolas"/>
+          <w:sz w:val="19"/>
+          <w:szCs w:val="19"/>
+        </w:rPr>
+        <w:tab/>
+      </w:r>
+      <w:r>
+        <w:rPr>
+          <w:rFonts w:ascii="Consolas" w:hAnsi="Consolas" w:cs="Consolas"/>
+          <w:sz w:val="19"/>
+          <w:szCs w:val="19"/>
+        </w:rPr>
+        <w:tab/>
+      </w:r>
+      <w:r>
+        <w:rPr>
+          <w:rFonts w:ascii="Consolas" w:hAnsi="Consolas" w:cs="Consolas"/>
+          <w:color w:val="800000"/>
+          <w:sz w:val="19"/>
+          <w:szCs w:val="19"/>
+        </w:rPr>
+        <w:t>NONEMPTY</w:t>
+      </w:r>
+      <w:r>
+        <w:rPr>
+          <w:rFonts w:ascii="Consolas" w:hAnsi="Consolas" w:cs="Consolas"/>
+          <w:sz w:val="19"/>
+          <w:szCs w:val="19"/>
+        </w:rPr>
+        <w:t>({[School].[SCHOOL NAME].[SCHOOL NAME].</w:t>
+      </w:r>
+      <w:r>
+        <w:rPr>
+          <w:rFonts w:ascii="Consolas" w:hAnsi="Consolas" w:cs="Consolas"/>
+          <w:color w:val="800000"/>
+          <w:sz w:val="19"/>
+          <w:szCs w:val="19"/>
+        </w:rPr>
+        <w:t>ALLMEMBERS</w:t>
+      </w:r>
+      <w:r>
+        <w:rPr>
+          <w:rFonts w:ascii="Consolas" w:hAnsi="Consolas" w:cs="Consolas"/>
+          <w:sz w:val="19"/>
+          <w:szCs w:val="19"/>
+        </w:rPr>
+        <w:t>*[Sub Population].[SUB POPULATION NAME].[SUB POPULATION NAME].</w:t>
+      </w:r>
+      <w:r>
+        <w:rPr>
+          <w:rFonts w:ascii="Consolas" w:hAnsi="Consolas" w:cs="Consolas"/>
+          <w:color w:val="800000"/>
+          <w:sz w:val="19"/>
+          <w:szCs w:val="19"/>
+        </w:rPr>
+        <w:t>ALLMEMBERS</w:t>
+      </w:r>
+      <w:r>
+        <w:rPr>
+          <w:rFonts w:ascii="Consolas" w:hAnsi="Consolas" w:cs="Consolas"/>
+          <w:sz w:val="19"/>
+          <w:szCs w:val="19"/>
+        </w:rPr>
+        <w:t xml:space="preserve">}) </w:t>
+      </w:r>
+      <w:r>
+        <w:rPr>
+          <w:rFonts w:ascii="Consolas" w:hAnsi="Consolas" w:cs="Consolas"/>
+          <w:color w:val="0000FF"/>
+          <w:sz w:val="19"/>
+          <w:szCs w:val="19"/>
+        </w:rPr>
+        <w:t>ON</w:t>
+      </w:r>
+      <w:r>
+        <w:rPr>
+          <w:rFonts w:ascii="Consolas" w:hAnsi="Consolas" w:cs="Consolas"/>
+          <w:sz w:val="19"/>
+          <w:szCs w:val="19"/>
+        </w:rPr>
+        <w:t xml:space="preserve"> </w:t>
+      </w:r>
+      <w:r>
+        <w:rPr>
+          <w:rFonts w:ascii="Consolas" w:hAnsi="Consolas" w:cs="Consolas"/>
+          <w:color w:val="0000FF"/>
+          <w:sz w:val="19"/>
+          <w:szCs w:val="19"/>
+        </w:rPr>
+        <w:t>ROWS</w:t>
+      </w:r>
+    </w:p>
+    <w:p>
+      <w:pPr>
+        <w:autoSpaceDE w:val="0"/>
+        <w:autoSpaceDN w:val="0"/>
+        <w:adjustRightInd w:val="0"/>
+        <w:spacing w:after="0" w:line="240" w:lineRule="auto"/>
+        <w:rPr>
+          <w:rFonts w:ascii="Consolas" w:hAnsi="Consolas" w:cs="Consolas"/>
+          <w:sz w:val="19"/>
+          <w:szCs w:val="19"/>
+        </w:rPr>
+      </w:pPr>
+      <w:r>
+        <w:rPr>
+          <w:rFonts w:ascii="Consolas" w:hAnsi="Consolas" w:cs="Consolas"/>
+          <w:color w:val="0000FF"/>
+          <w:sz w:val="19"/>
+          <w:szCs w:val="19"/>
+        </w:rPr>
+        <w:t>FROM</w:t>
+      </w:r>
+      <w:r>
+        <w:rPr>
+          <w:rFonts w:ascii="Consolas" w:hAnsi="Consolas" w:cs="Consolas"/>
+          <w:sz w:val="19"/>
+          <w:szCs w:val="19"/>
+        </w:rPr>
+        <w:t xml:space="preserve"> [Cau_1];</w:t>
+      </w:r>
+    </w:p>
+    <w:p/>
+    <w:p/>
+    <w:p/>
     <w:sectPr>
       <w:pgSz w:w="12240" w:h="15840"/>
       <w:pgMar w:top="1440" w:right="1440" w:bottom="1440" w:left="1440" w:header="720" w:footer="720" w:gutter="0"/>

</xml_diff>

<commit_message>
Cap nhat file excel
</commit_message>
<xml_diff>
--- a/NoteMDX.docx
+++ b/NoteMDX.docx
@@ -19,7 +19,15 @@
     </w:p>
     <w:p>
       <w:r>
-        <w:t>Bởi vì Thuộc tính của dimension rồi đến Members rồi lại đến Thuộc tính của dimension (trong cây con) */</w:t>
+        <w:t xml:space="preserve">Bởi vì Thuộc tính của dimension rồi đến </w:t>
+      </w:r>
+      <w:r>
+        <w:t xml:space="preserve">dimension cùng cấp với </w:t>
+      </w:r>
+      <w:bookmarkStart w:id="0" w:name="_GoBack"/>
+      <w:bookmarkEnd w:id="0"/>
+      <w:r>
+        <w:t>Members rồi lại đến Thuộc tính của dimension (trong cây con) */</w:t>
       </w:r>
     </w:p>
     <w:p>
@@ -332,10 +340,7 @@
     <w:p/>
     <w:p/>
     <w:p/>
-    <w:p>
-      <w:bookmarkStart w:id="0" w:name="_GoBack"/>
-      <w:bookmarkEnd w:id="0"/>
-    </w:p>
+    <w:p/>
     <w:p>
       <w:r>
         <w:lastRenderedPageBreak/>

</xml_diff>